<commit_message>
Fixed binding, layout and date formatting.
</commit_message>
<xml_diff>
--- a/WordApp/PatientDischargeTemplate.docx
+++ b/WordApp/PatientDischargeTemplate.docx
@@ -26,6 +26,8 @@
             <w:pPr>
               <w:spacing w:after="0" w:line="240" w:lineRule="auto"/>
             </w:pPr>
+            <w:bookmarkStart w:id="0" w:name="_GoBack"/>
+            <w:bookmarkEnd w:id="0"/>
             <w:r>
               <w:rPr>
                 <w:noProof/>
@@ -104,14 +106,18 @@
                 <w:placeholder>
                   <w:docPart w:val="048099692105479FAF80EE6B28A2D0F4"/>
                 </w:placeholder>
-                <w:showingPlcHdr/>
                 <w:dataBinding w:prefixMappings="xmlns:ns0='http://schemas.openxmlformats.org/officeDocument/2006/extended-properties' " w:xpath="/ns0:Properties[1]/ns0:Company[1]" w:storeItemID="{6668398D-A668-4E3E-A5EB-62B293D839F1}"/>
                 <w:text/>
               </w:sdtPr>
               <w:sdtEndPr/>
               <w:sdtContent>
+                <w:proofErr w:type="spellStart"/>
                 <w:r>
-                  <w:t>[Healthcare facility name]</w:t>
+                  <w:t>Fabrikam</w:t>
+                </w:r>
+                <w:proofErr w:type="spellEnd"/>
+                <w:r>
+                  <w:t xml:space="preserve"> General</w:t>
                 </w:r>
               </w:sdtContent>
             </w:sdt>
@@ -160,42 +166,29 @@
           <w:placeholder>
             <w:docPart w:val="8DB150F7BECD4118B4B4F99C5979663E"/>
           </w:placeholder>
-          <w:showingPlcHdr/>
           <w:dataBinding w:prefixMappings="xmlns:ns0='http://schemas.openxmlformats.org/officeDocument/2006/extended-properties' " w:xpath="/ns0:Properties[1]/ns0:Company[1]" w:storeItemID="{6668398D-A668-4E3E-A5EB-62B293D839F1}"/>
           <w:text/>
         </w:sdtPr>
         <w:sdtEndPr/>
         <w:sdtContent>
+          <w:proofErr w:type="spellStart"/>
           <w:r>
-            <w:t>[Healthcare facility name]</w:t>
+            <w:t>Fabrikam</w:t>
+          </w:r>
+          <w:proofErr w:type="spellEnd"/>
+          <w:r>
+            <w:t xml:space="preserve"> General</w:t>
           </w:r>
         </w:sdtContent>
       </w:sdt>
       <w:r>
-        <w:t xml:space="preserve"> sends you the discharge form for </w:t>
-      </w:r>
-      <w:sdt>
-        <w:sdtPr>
-          <w:alias w:val="PatientNameHeader"/>
-          <w:tag w:val="PatientNameHeader"/>
-          <w:id w:val="348615139"/>
-          <w:placeholder>
-            <w:docPart w:val="DefaultPlaceholder_1081868574"/>
-          </w:placeholder>
-          <w:showingPlcHdr/>
-        </w:sdtPr>
-        <w:sdtEndPr/>
-        <w:sdtContent>
-          <w:r>
-            <w:rPr>
-              <w:rStyle w:val="PlaceholderText"/>
-            </w:rPr>
-            <w:t>Click here to enter text.</w:t>
-          </w:r>
-        </w:sdtContent>
-      </w:sdt>
-      <w:r>
-        <w:t xml:space="preserve">  </w:t>
+        <w:t xml:space="preserve"> s</w:t>
+      </w:r>
+      <w:r>
+        <w:t>ends you the discharge form for</w:t>
+      </w:r>
+      <w:r>
+        <w:t xml:space="preserve"> the following patient:</w:t>
       </w:r>
     </w:p>
     <w:p>
@@ -211,13 +204,11 @@
         <w:pStyle w:val="Multiplechoice4"/>
       </w:pPr>
       <w:r>
-        <w:t>Name</w:t>
-      </w:r>
-      <w:proofErr w:type="gramStart"/>
-      <w:r>
-        <w:t>:</w:t>
-      </w:r>
-      <w:proofErr w:type="gramEnd"/>
+        <w:t>Name:</w:t>
+      </w:r>
+      <w:r>
+        <w:t xml:space="preserve"> </w:t>
+      </w:r>
       <w:sdt>
         <w:sdtPr>
           <w:alias w:val="PatientName"/>
@@ -226,51 +217,43 @@
           <w:placeholder>
             <w:docPart w:val="DefaultPlaceholder_1081868574"/>
           </w:placeholder>
-          <w:showingPlcHdr/>
           <w15:webExtensionLinked/>
         </w:sdtPr>
         <w:sdtEndPr/>
         <w:sdtContent>
           <w:r>
-            <w:rPr>
-              <w:rStyle w:val="PlaceholderText"/>
-            </w:rPr>
-            <w:t>Click here to enter text.</w:t>
+            <w:t xml:space="preserve">Yvette </w:t>
           </w:r>
+          <w:proofErr w:type="spellStart"/>
+          <w:r>
+            <w:t>Kirwan</w:t>
+          </w:r>
+          <w:proofErr w:type="spellEnd"/>
         </w:sdtContent>
       </w:sdt>
       <w:r>
         <w:tab/>
       </w:r>
       <w:r>
-        <w:tab/>
-      </w:r>
-      <w:r>
         <w:t xml:space="preserve">Date of birth: </w:t>
       </w:r>
-      <w:bookmarkStart w:id="0" w:name="_GoBack"/>
       <w:sdt>
         <w:sdtPr>
           <w:alias w:val="DateOfBirth"/>
           <w:tag w:val="DateOfBirth"/>
-          <w:id w:val="-80763761"/>
+          <w:id w:val="1017273383"/>
           <w:placeholder>
-            <w:docPart w:val="A731899F9FA5484E99B2C44264A89286"/>
+            <w:docPart w:val="DefaultPlaceholder_1081868574"/>
           </w:placeholder>
-          <w:showingPlcHdr/>
-          <w:text/>
+          <w15:webExtensionLinked/>
         </w:sdtPr>
         <w:sdtEndPr/>
         <w:sdtContent>
           <w:r>
-            <w:rPr>
-              <w:rStyle w:val="PlaceholderText"/>
-            </w:rPr>
-            <w:t>Click here to enter text.</w:t>
+            <w:t>4-16-1991</w:t>
           </w:r>
         </w:sdtContent>
       </w:sdt>
-      <w:bookmarkEnd w:id="0"/>
       <w:r>
         <w:tab/>
       </w:r>
@@ -278,22 +261,19 @@
         <w:sdtPr>
           <w:alias w:val="Gender"/>
           <w:tag w:val="Gender"/>
-          <w:id w:val="648015263"/>
+          <w:id w:val="-1961795842"/>
           <w:placeholder>
-            <w:docPart w:val="A731899F9FA5484E99B2C44264A89286"/>
+            <w:docPart w:val="DefaultPlaceholder_1081868574"/>
           </w:placeholder>
-          <w:text/>
+          <w15:webExtensionLinked/>
         </w:sdtPr>
         <w:sdtEndPr/>
         <w:sdtContent>
           <w:r>
-            <w:t>Gender</w:t>
+            <w:t>Female</w:t>
           </w:r>
         </w:sdtContent>
       </w:sdt>
-      <w:r>
-        <w:tab/>
-      </w:r>
       <w:r>
         <w:tab/>
       </w:r>
@@ -313,47 +293,49 @@
       <w:r>
         <w:tab/>
       </w:r>
+      <w:r>
+        <w:tab/>
+      </w:r>
       <w:sdt>
         <w:sdtPr>
           <w:alias w:val="Height"/>
           <w:tag w:val="Height"/>
-          <w:id w:val="-2050138527"/>
+          <w:id w:val="1610089320"/>
           <w:placeholder>
-            <w:docPart w:val="A731899F9FA5484E99B2C44264A89286"/>
+            <w:docPart w:val="DefaultPlaceholder_1081868574"/>
           </w:placeholder>
-          <w:showingPlcHdr/>
-          <w:text/>
+          <w15:webExtensionLinked/>
         </w:sdtPr>
         <w:sdtEndPr/>
         <w:sdtContent>
           <w:r>
-            <w:rPr>
-              <w:rStyle w:val="PlaceholderText"/>
-            </w:rPr>
-            <w:t>Click here to enter text.</w:t>
+            <w:t>185</w:t>
           </w:r>
         </w:sdtContent>
       </w:sdt>
       <w:r>
+        <w:t>(c</w:t>
+      </w:r>
+      <w:r>
+        <w:t>m.</w:t>
+      </w:r>
+      <w:r>
+        <w:t>)</w:t>
+      </w:r>
+      <w:r>
         <w:tab/>
       </w:r>
       <w:r>
-        <w:t>Cm.</w:t>
-      </w:r>
-      <w:r>
         <w:tab/>
       </w:r>
       <w:r>
         <w:tab/>
       </w:r>
       <w:r>
+        <w:t>Weight:</w:t>
+      </w:r>
+      <w:r>
         <w:tab/>
-      </w:r>
-      <w:r>
-        <w:tab/>
-      </w:r>
-      <w:r>
-        <w:t>Weight:</w:t>
       </w:r>
       <w:r>
         <w:tab/>
@@ -362,20 +344,16 @@
         <w:sdtPr>
           <w:alias w:val="Weight"/>
           <w:tag w:val="Weight"/>
-          <w:id w:val="313223507"/>
+          <w:id w:val="-467362406"/>
           <w:placeholder>
-            <w:docPart w:val="A731899F9FA5484E99B2C44264A89286"/>
+            <w:docPart w:val="DefaultPlaceholder_1081868574"/>
           </w:placeholder>
-          <w:showingPlcHdr/>
-          <w:text/>
+          <w15:webExtensionLinked/>
         </w:sdtPr>
         <w:sdtEndPr/>
         <w:sdtContent>
           <w:r>
-            <w:rPr>
-              <w:rStyle w:val="PlaceholderText"/>
-            </w:rPr>
-            <w:t>Click here to enter text.</w:t>
+            <w:t>70</w:t>
           </w:r>
         </w:sdtContent>
       </w:sdt>
@@ -383,7 +361,13 @@
         <w:tab/>
       </w:r>
       <w:r>
+        <w:t>(</w:t>
+      </w:r>
+      <w:r>
         <w:t>lbs.</w:t>
+      </w:r>
+      <w:r>
+        <w:t>)</w:t>
       </w:r>
     </w:p>
     <w:p>
@@ -398,6 +382,9 @@
       </w:r>
       <w:r>
         <w:t xml:space="preserve"> </w:t>
+      </w:r>
+      <w:r>
+        <w:tab/>
       </w:r>
       <w:sdt>
         <w:sdtPr>
@@ -407,15 +394,12 @@
           <w:placeholder>
             <w:docPart w:val="DefaultPlaceholder_1081868574"/>
           </w:placeholder>
-          <w:showingPlcHdr/>
+          <w15:webExtensionLinked/>
         </w:sdtPr>
         <w:sdtEndPr/>
         <w:sdtContent>
           <w:r>
-            <w:rPr>
-              <w:rStyle w:val="PlaceholderText"/>
-            </w:rPr>
-            <w:t>Click here to enter text.</w:t>
+            <w:t>A+</w:t>
           </w:r>
         </w:sdtContent>
       </w:sdt>
@@ -433,7 +417,7 @@
         <w:t>Blood pressure:</w:t>
       </w:r>
       <w:r>
-        <w:t xml:space="preserve"> </w:t>
+        <w:tab/>
       </w:r>
       <w:sdt>
         <w:sdtPr>
@@ -443,15 +427,12 @@
           <w:placeholder>
             <w:docPart w:val="DefaultPlaceholder_1081868574"/>
           </w:placeholder>
-          <w:showingPlcHdr/>
+          <w15:webExtensionLinked/>
         </w:sdtPr>
         <w:sdtEndPr/>
         <w:sdtContent>
           <w:r>
-            <w:rPr>
-              <w:rStyle w:val="PlaceholderText"/>
-            </w:rPr>
-            <w:t>Click here to enter text.</w:t>
+            <w:t>100/87</w:t>
           </w:r>
         </w:sdtContent>
       </w:sdt>
@@ -462,6 +443,9 @@
       </w:r>
       <w:r>
         <w:t xml:space="preserve"> </w:t>
+      </w:r>
+      <w:r>
+        <w:tab/>
       </w:r>
       <w:sdt>
         <w:sdtPr>
@@ -471,15 +455,12 @@
           <w:placeholder>
             <w:docPart w:val="DefaultPlaceholder_1081868574"/>
           </w:placeholder>
-          <w:showingPlcHdr/>
+          <w15:webExtensionLinked/>
         </w:sdtPr>
         <w:sdtEndPr/>
         <w:sdtContent>
           <w:r>
-            <w:rPr>
-              <w:rStyle w:val="PlaceholderText"/>
-            </w:rPr>
-            <w:t>Click here to enter text.</w:t>
+            <w:t>324</w:t>
           </w:r>
         </w:sdtContent>
       </w:sdt>
@@ -494,7 +475,10 @@
       </w:r>
       <w:r>
         <w:tab/>
-        <w:t xml:space="preserve">Blood glucose: </w:t>
+        <w:t>Blood glucose:</w:t>
+      </w:r>
+      <w:r>
+        <w:tab/>
       </w:r>
       <w:sdt>
         <w:sdtPr>
@@ -504,15 +488,12 @@
           <w:placeholder>
             <w:docPart w:val="DefaultPlaceholder_1081868574"/>
           </w:placeholder>
-          <w:showingPlcHdr/>
+          <w15:webExtensionLinked/>
         </w:sdtPr>
         <w:sdtEndPr/>
         <w:sdtContent>
           <w:r>
-            <w:rPr>
-              <w:rStyle w:val="PlaceholderText"/>
-            </w:rPr>
-            <w:t>Click here to enter text.</w:t>
+            <w:t>130</w:t>
           </w:r>
         </w:sdtContent>
       </w:sdt>
@@ -520,6 +501,9 @@
     <w:p>
       <w:r>
         <w:t xml:space="preserve">Heart rate: </w:t>
+      </w:r>
+      <w:r>
+        <w:tab/>
       </w:r>
       <w:sdt>
         <w:sdtPr>
@@ -529,23 +513,24 @@
           <w:placeholder>
             <w:docPart w:val="DefaultPlaceholder_1081868574"/>
           </w:placeholder>
-          <w:showingPlcHdr/>
+          <w15:webExtensionLinked/>
         </w:sdtPr>
         <w:sdtEndPr/>
         <w:sdtContent>
           <w:r>
-            <w:rPr>
-              <w:rStyle w:val="PlaceholderText"/>
-            </w:rPr>
-            <w:t>Click here to enter text.</w:t>
+            <w:t>75</w:t>
           </w:r>
         </w:sdtContent>
       </w:sdt>
-      <w:proofErr w:type="gramStart"/>
+      <w:r>
+        <w:t>(</w:t>
+      </w:r>
       <w:r>
         <w:t>bmp</w:t>
       </w:r>
-      <w:proofErr w:type="gramEnd"/>
+      <w:r>
+        <w:t>)</w:t>
+      </w:r>
       <w:r>
         <w:tab/>
       </w:r>
@@ -565,8 +550,13 @@
       </w:r>
     </w:p>
     <w:p>
-      <w:r>
-        <w:t xml:space="preserve">Sed </w:t>
+      <w:proofErr w:type="spellStart"/>
+      <w:r>
+        <w:t>Sed</w:t>
+      </w:r>
+      <w:proofErr w:type="spellEnd"/>
+      <w:r>
+        <w:t xml:space="preserve"> </w:t>
       </w:r>
       <w:proofErr w:type="spellStart"/>
       <w:r>
@@ -2170,35 +2160,6 @@
     </w:docPart>
     <w:docPart>
       <w:docPartPr>
-        <w:name w:val="A731899F9FA5484E99B2C44264A89286"/>
-        <w:category>
-          <w:name w:val="General"/>
-          <w:gallery w:val="placeholder"/>
-        </w:category>
-        <w:types>
-          <w:type w:val="bbPlcHdr"/>
-        </w:types>
-        <w:behaviors>
-          <w:behavior w:val="content"/>
-        </w:behaviors>
-        <w:guid w:val="{CB7D4ED9-E419-4326-A1CD-374521E55A83}"/>
-      </w:docPartPr>
-      <w:docPartBody>
-        <w:p>
-          <w:pPr>
-            <w:pStyle w:val="A731899F9FA5484E99B2C44264A89286"/>
-          </w:pPr>
-          <w:r>
-            <w:rPr>
-              <w:rStyle w:val="PlaceholderText"/>
-            </w:rPr>
-            <w:t>Click here to enter text.</w:t>
-          </w:r>
-        </w:p>
-      </w:docPartBody>
-    </w:docPart>
-    <w:docPart>
-      <w:docPartPr>
         <w:name w:val="DefaultPlaceholder_1081868574"/>
         <w:category>
           <w:name w:val="General"/>
@@ -2271,10 +2232,16 @@
     <w:rsid w:val="00082032"/>
     <w:rsid w:val="00192251"/>
     <w:rsid w:val="001B5301"/>
+    <w:rsid w:val="00380894"/>
+    <w:rsid w:val="0038357B"/>
     <w:rsid w:val="004A1E50"/>
+    <w:rsid w:val="005E038D"/>
     <w:rsid w:val="00726510"/>
+    <w:rsid w:val="00746261"/>
+    <w:rsid w:val="00801256"/>
     <w:rsid w:val="008C4878"/>
     <w:rsid w:val="008F6E77"/>
+    <w:rsid w:val="009C4E20"/>
     <w:rsid w:val="009D7C21"/>
     <w:rsid w:val="00B44489"/>
     <w:rsid w:val="00B444FC"/>
@@ -3036,6 +3003,15 @@
   <we:properties/>
   <we:bindings>
     <we:binding id="PatientName_id" type="text" appref="4102427737"/>
+    <we:binding id="Gender_id" type="text" appref="2333171454"/>
+    <we:binding id="Height_id" type="text" appref="1610089320"/>
+    <we:binding id="Weight_id" type="text" appref="3827604890"/>
+    <we:binding id="BloodType_id" type="text" appref="887918588"/>
+    <we:binding id="Cholesterol_id" type="text" appref="140307546"/>
+    <we:binding id="HeartRate_id" type="text" appref="2693950739"/>
+    <we:binding id="DateOfBirth_id" type="text" appref="1017273383"/>
+    <we:binding id="BloodPressure_id" type="text" appref="3569903672"/>
+    <we:binding id="BloodGlucose_id" type="text" appref="2286230918"/>
   </we:bindings>
   <we:snapshot xmlns:r="http://schemas.openxmlformats.org/officeDocument/2006/relationships"/>
 </we:webextension>

</xml_diff>